<commit_message>
operators and data types examples
</commit_message>
<xml_diff>
--- a/batch_june2023_readme.docx
+++ b/batch_june2023_readme.docx
@@ -103,6 +103,70 @@
       <w:proofErr w:type="spellEnd"/>
       <w:r>
         <w:t>, new,  final, finally, etc.</w:t>
+      </w:r>
+    </w:p>
+    <w:p>
+      <w:proofErr w:type="gramStart"/>
+      <w:r>
+        <w:t>what</w:t>
+      </w:r>
+      <w:proofErr w:type="gramEnd"/>
+      <w:r>
+        <w:t xml:space="preserve"> is variable?</w:t>
+      </w:r>
+    </w:p>
+    <w:p>
+      <w:r>
+        <w:t>Variable is a place holder in java, we can store the values in variables.</w:t>
+      </w:r>
+    </w:p>
+    <w:p>
+      <w:r>
+        <w:t>How to declare or create a variable?</w:t>
+      </w:r>
+    </w:p>
+    <w:p>
+      <w:proofErr w:type="gramStart"/>
+      <w:r>
+        <w:t>datatype</w:t>
+      </w:r>
+      <w:proofErr w:type="gramEnd"/>
+      <w:r>
+        <w:t xml:space="preserve"> </w:t>
+      </w:r>
+      <w:proofErr w:type="spellStart"/>
+      <w:r>
+        <w:t>variableName</w:t>
+      </w:r>
+      <w:proofErr w:type="spellEnd"/>
+      <w:r>
+        <w:t xml:space="preserve"> = initialization; </w:t>
+      </w:r>
+    </w:p>
+    <w:p>
+      <w:proofErr w:type="gramStart"/>
+      <w:r>
+        <w:t>ex</w:t>
+      </w:r>
+      <w:proofErr w:type="gramEnd"/>
+      <w:r>
+        <w:t xml:space="preserve">: </w:t>
+      </w:r>
+      <w:proofErr w:type="spellStart"/>
+      <w:r>
+        <w:t>int</w:t>
+      </w:r>
+      <w:proofErr w:type="spellEnd"/>
+      <w:r>
+        <w:t xml:space="preserve"> </w:t>
+      </w:r>
+      <w:proofErr w:type="spellStart"/>
+      <w:r>
+        <w:t>myAge</w:t>
+      </w:r>
+      <w:proofErr w:type="spellEnd"/>
+      <w:r>
+        <w:t xml:space="preserve"> = 30;</w:t>
       </w:r>
     </w:p>
     <w:p/>
@@ -232,6 +296,7 @@
     </w:p>
     <w:p>
       <w:r>
+        <w:lastRenderedPageBreak/>
         <w:t xml:space="preserve">1. </w:t>
       </w:r>
       <w:proofErr w:type="gramStart"/>
@@ -271,7 +336,6 @@
     <w:p>
       <w:proofErr w:type="gramStart"/>
       <w:r>
-        <w:lastRenderedPageBreak/>
         <w:t>byte</w:t>
       </w:r>
       <w:proofErr w:type="gramEnd"/>
@@ -561,8 +625,6 @@
       <w:r>
         <w:t xml:space="preserve"> 15 decimal points in double.</w:t>
       </w:r>
-      <w:bookmarkStart w:id="0" w:name="_GoBack"/>
-      <w:bookmarkEnd w:id="0"/>
     </w:p>
     <w:p>
       <w:pPr>
@@ -662,7 +724,6 @@
           <w:szCs w:val="21"/>
           <w:shd w:val="clear" w:color="auto" w:fill="FFFFFF"/>
         </w:rPr>
-        <w:lastRenderedPageBreak/>
         <w:t> </w:t>
       </w:r>
     </w:p>
@@ -844,6 +905,7 @@
     </w:p>
     <w:p>
       <w:r>
+        <w:lastRenderedPageBreak/>
         <w:t>ASCII Values</w:t>
       </w:r>
     </w:p>
@@ -880,7 +942,6 @@
     </w:p>
     <w:p>
       <w:r>
-        <w:lastRenderedPageBreak/>
         <w:t>}</w:t>
       </w:r>
     </w:p>
@@ -971,13 +1032,53 @@
       </w:r>
     </w:p>
     <w:p>
-      <w:proofErr w:type="gramStart"/>
-      <w:r>
-        <w:t>If(</w:t>
-      </w:r>
-      <w:proofErr w:type="gramEnd"/>
-      <w:r>
-        <w:t>percentage &gt; 70) {</w:t>
+      <w:pPr>
+        <w:pBdr>
+          <w:bottom w:val="double" w:sz="6" w:space="1" w:color="auto"/>
+        </w:pBdr>
+      </w:pPr>
+      <w:r>
+        <w:t>Operators</w:t>
+      </w:r>
+    </w:p>
+    <w:p>
+      <w:r>
+        <w:t>// = operator</w:t>
+      </w:r>
+      <w:r>
+        <w:t xml:space="preserve"> </w:t>
+      </w:r>
+    </w:p>
+    <w:p>
+      <w:r>
+        <w:t>If we want to initialize a value we will use = operator</w:t>
+      </w:r>
+    </w:p>
+    <w:p>
+      <w:r>
+        <w:t>String name = "Naresh";</w:t>
+      </w:r>
+    </w:p>
+    <w:p>
+      <w:r>
+        <w:t>If we want to compare the 2 or more values we can use == operator.</w:t>
+      </w:r>
+    </w:p>
+    <w:p>
+      <w:r>
+        <w:t>// == operator</w:t>
+      </w:r>
+    </w:p>
+    <w:p>
+      <w:proofErr w:type="spellStart"/>
+      <w:proofErr w:type="gramStart"/>
+      <w:r>
+        <w:t>boolean</w:t>
+      </w:r>
+      <w:proofErr w:type="spellEnd"/>
+      <w:proofErr w:type="gramEnd"/>
+      <w:r>
+        <w:t xml:space="preserve"> flag = (100 == 100);</w:t>
       </w:r>
     </w:p>
     <w:p>
@@ -992,157 +1093,26 @@
       </w:r>
       <w:proofErr w:type="gramEnd"/>
       <w:r>
-        <w:t>name+“ got first class”);</w:t>
-      </w:r>
-    </w:p>
-    <w:p/>
-    <w:p>
-      <w:proofErr w:type="gramStart"/>
-      <w:r>
-        <w:t>}else</w:t>
-      </w:r>
-      <w:proofErr w:type="gramEnd"/>
-      <w:r>
-        <w:t xml:space="preserve"> if</w:t>
-      </w:r>
-      <w:r>
-        <w:t xml:space="preserve"> (</w:t>
-      </w:r>
-      <w:r>
-        <w:t>percentage &gt;  60&amp;&amp; percentage  &lt; 70</w:t>
-      </w:r>
-      <w:r>
-        <w:t>)</w:t>
-      </w:r>
-      <w:r>
-        <w:t xml:space="preserve"> {</w:t>
-      </w:r>
-    </w:p>
-    <w:p>
-      <w:proofErr w:type="spellStart"/>
-      <w:proofErr w:type="gramStart"/>
-      <w:r>
-        <w:t>System.out.println</w:t>
-      </w:r>
-      <w:proofErr w:type="spellEnd"/>
-      <w:r>
-        <w:t>(</w:t>
-      </w:r>
-      <w:proofErr w:type="gramEnd"/>
-      <w:r>
-        <w:t>name+“ got second class”);</w:t>
-      </w:r>
-    </w:p>
-    <w:p>
-      <w:r>
-        <w:t xml:space="preserve">} else if (percentage </w:t>
-      </w:r>
-      <w:proofErr w:type="gramStart"/>
-      <w:r>
-        <w:t>&gt;  50</w:t>
-      </w:r>
-      <w:proofErr w:type="gramEnd"/>
-      <w:r>
-        <w:t>&amp;&amp; percentage  &lt; 60) {</w:t>
-      </w:r>
-    </w:p>
-    <w:p>
-      <w:proofErr w:type="spellStart"/>
-      <w:proofErr w:type="gramStart"/>
-      <w:r>
-        <w:t>System.out.println</w:t>
-      </w:r>
-      <w:proofErr w:type="spellEnd"/>
-      <w:r>
-        <w:t>(</w:t>
-      </w:r>
-      <w:proofErr w:type="gramEnd"/>
-      <w:r>
-        <w:t>name+“ got third class”);</w:t>
-      </w:r>
-    </w:p>
-    <w:p>
-      <w:r>
-        <w:t xml:space="preserve">} else if (percentage </w:t>
-      </w:r>
-      <w:proofErr w:type="gramStart"/>
-      <w:r>
-        <w:t>&gt;  40</w:t>
-      </w:r>
-      <w:proofErr w:type="gramEnd"/>
-      <w:r>
-        <w:t>&amp;&amp; percentage  &lt; 50) {</w:t>
-      </w:r>
-    </w:p>
-    <w:p>
-      <w:proofErr w:type="spellStart"/>
-      <w:proofErr w:type="gramStart"/>
-      <w:r>
-        <w:t>System.out.println</w:t>
-      </w:r>
-      <w:proofErr w:type="spellEnd"/>
-      <w:r>
-        <w:t>(</w:t>
-      </w:r>
-      <w:proofErr w:type="gramEnd"/>
-      <w:r>
-        <w:t>name+“ got fourth class”);</w:t>
-      </w:r>
-    </w:p>
-    <w:p>
-      <w:r>
-        <w:t>} else {</w:t>
-      </w:r>
-    </w:p>
-    <w:p>
-      <w:proofErr w:type="spellStart"/>
-      <w:proofErr w:type="gramStart"/>
-      <w:r>
-        <w:t>System.out.println</w:t>
-      </w:r>
-      <w:proofErr w:type="spellEnd"/>
-      <w:r>
-        <w:t>(</w:t>
-      </w:r>
-      <w:proofErr w:type="gramEnd"/>
-      <w:r>
-        <w:t>name+“ got failed”);</w:t>
-      </w:r>
-    </w:p>
-    <w:p>
-      <w:r>
-        <w:t>}</w:t>
-      </w:r>
-    </w:p>
-    <w:p/>
-    <w:p>
-      <w:r>
-        <w:t>If (percentage &gt; 70) {</w:t>
-      </w:r>
-    </w:p>
-    <w:p>
-      <w:proofErr w:type="spellStart"/>
-      <w:proofErr w:type="gramStart"/>
-      <w:r>
-        <w:t>System.out.println</w:t>
-      </w:r>
-      <w:proofErr w:type="spellEnd"/>
-      <w:r>
-        <w:t>(</w:t>
-      </w:r>
-      <w:proofErr w:type="gramEnd"/>
-      <w:r>
-        <w:t>name+“ got first class”);</w:t>
-      </w:r>
-    </w:p>
-    <w:p>
-      <w:proofErr w:type="gramStart"/>
-      <w:r>
-        <w:t>}  if</w:t>
-      </w:r>
-      <w:proofErr w:type="gramEnd"/>
-      <w:r>
-        <w:t xml:space="preserve"> (percentage &gt;  60 &amp;&amp; percentage  &lt; 70) {</w:t>
+        <w:t>flag);// true</w:t>
+      </w:r>
+    </w:p>
+    <w:p>
+      <w:r>
+        <w:t>// + operator</w:t>
+      </w:r>
+      <w:bookmarkStart w:id="0" w:name="_GoBack"/>
+      <w:bookmarkEnd w:id="0"/>
+    </w:p>
+    <w:p>
+      <w:proofErr w:type="spellStart"/>
+      <w:proofErr w:type="gramStart"/>
+      <w:r>
+        <w:t>int</w:t>
+      </w:r>
+      <w:proofErr w:type="spellEnd"/>
+      <w:proofErr w:type="gramEnd"/>
+      <w:r>
+        <w:t xml:space="preserve"> add = 10 + 20;</w:t>
       </w:r>
     </w:p>
     <w:p>
@@ -1158,16 +1128,360 @@
       </w:r>
       <w:proofErr w:type="gramEnd"/>
       <w:r>
+        <w:t>add);//30</w:t>
+      </w:r>
+    </w:p>
+    <w:p>
+      <w:r>
+        <w:t>// - operator</w:t>
+      </w:r>
+    </w:p>
+    <w:p>
+      <w:proofErr w:type="spellStart"/>
+      <w:proofErr w:type="gramStart"/>
+      <w:r>
+        <w:t>int</w:t>
+      </w:r>
+      <w:proofErr w:type="spellEnd"/>
+      <w:proofErr w:type="gramEnd"/>
+      <w:r>
+        <w:t xml:space="preserve"> sub = 20 - 10;</w:t>
+      </w:r>
+    </w:p>
+    <w:p>
+      <w:proofErr w:type="spellStart"/>
+      <w:proofErr w:type="gramStart"/>
+      <w:r>
+        <w:t>System.out.println</w:t>
+      </w:r>
+      <w:proofErr w:type="spellEnd"/>
+      <w:r>
+        <w:t>(</w:t>
+      </w:r>
+      <w:proofErr w:type="gramEnd"/>
+      <w:r>
+        <w:t>sub);</w:t>
+      </w:r>
+    </w:p>
+    <w:p>
+      <w:r>
+        <w:t>// * operator</w:t>
+      </w:r>
+    </w:p>
+    <w:p>
+      <w:proofErr w:type="spellStart"/>
+      <w:proofErr w:type="gramStart"/>
+      <w:r>
+        <w:t>int</w:t>
+      </w:r>
+      <w:proofErr w:type="spellEnd"/>
+      <w:proofErr w:type="gramEnd"/>
+      <w:r>
+        <w:t xml:space="preserve"> </w:t>
+      </w:r>
+      <w:proofErr w:type="spellStart"/>
+      <w:r>
+        <w:t>mul</w:t>
+      </w:r>
+      <w:proofErr w:type="spellEnd"/>
+      <w:r>
+        <w:t xml:space="preserve"> = 10 * 5;</w:t>
+      </w:r>
+    </w:p>
+    <w:p>
+      <w:proofErr w:type="spellStart"/>
+      <w:proofErr w:type="gramStart"/>
+      <w:r>
+        <w:t>System.out.println</w:t>
+      </w:r>
+      <w:proofErr w:type="spellEnd"/>
+      <w:r>
+        <w:t>(</w:t>
+      </w:r>
+      <w:proofErr w:type="spellStart"/>
+      <w:proofErr w:type="gramEnd"/>
+      <w:r>
+        <w:t>mul</w:t>
+      </w:r>
+      <w:proofErr w:type="spellEnd"/>
+      <w:r>
+        <w:t>);</w:t>
+      </w:r>
+    </w:p>
+    <w:p>
+      <w:r>
+        <w:t>// / operator</w:t>
+      </w:r>
+    </w:p>
+    <w:p>
+      <w:proofErr w:type="spellStart"/>
+      <w:proofErr w:type="gramStart"/>
+      <w:r>
+        <w:t>int</w:t>
+      </w:r>
+      <w:proofErr w:type="spellEnd"/>
+      <w:proofErr w:type="gramEnd"/>
+      <w:r>
+        <w:t xml:space="preserve"> </w:t>
+      </w:r>
+      <w:proofErr w:type="spellStart"/>
+      <w:r>
+        <w:t>coef</w:t>
+      </w:r>
+      <w:proofErr w:type="spellEnd"/>
+      <w:r>
+        <w:t xml:space="preserve"> = 10 / 5;</w:t>
+      </w:r>
+    </w:p>
+    <w:p>
+      <w:proofErr w:type="spellStart"/>
+      <w:proofErr w:type="gramStart"/>
+      <w:r>
+        <w:t>System.out.println</w:t>
+      </w:r>
+      <w:proofErr w:type="spellEnd"/>
+      <w:r>
+        <w:t>(</w:t>
+      </w:r>
+      <w:proofErr w:type="spellStart"/>
+      <w:proofErr w:type="gramEnd"/>
+      <w:r>
+        <w:t>coef</w:t>
+      </w:r>
+      <w:proofErr w:type="spellEnd"/>
+      <w:r>
+        <w:t>);</w:t>
+      </w:r>
+    </w:p>
+    <w:p>
+      <w:r>
+        <w:t>// % operator</w:t>
+      </w:r>
+    </w:p>
+    <w:p>
+      <w:proofErr w:type="spellStart"/>
+      <w:proofErr w:type="gramStart"/>
+      <w:r>
+        <w:t>int</w:t>
+      </w:r>
+      <w:proofErr w:type="spellEnd"/>
+      <w:proofErr w:type="gramEnd"/>
+      <w:r>
+        <w:t xml:space="preserve"> rem = 10 % 5;</w:t>
+      </w:r>
+    </w:p>
+    <w:p>
+      <w:proofErr w:type="spellStart"/>
+      <w:proofErr w:type="gramStart"/>
+      <w:r>
+        <w:t>System.out.println</w:t>
+      </w:r>
+      <w:proofErr w:type="spellEnd"/>
+      <w:r>
+        <w:t>(</w:t>
+      </w:r>
+      <w:proofErr w:type="gramEnd"/>
+      <w:r>
+        <w:t>rem);</w:t>
+      </w:r>
+    </w:p>
+    <w:p>
+      <w:proofErr w:type="gramStart"/>
+      <w:r>
+        <w:t>If(</w:t>
+      </w:r>
+      <w:proofErr w:type="gramEnd"/>
+      <w:r>
+        <w:t>percentage &gt; 70) {</w:t>
+      </w:r>
+    </w:p>
+    <w:p>
+      <w:proofErr w:type="spellStart"/>
+      <w:proofErr w:type="gramStart"/>
+      <w:r>
+        <w:t>System.out.println</w:t>
+      </w:r>
+      <w:proofErr w:type="spellEnd"/>
+      <w:r>
+        <w:t>(</w:t>
+      </w:r>
+      <w:proofErr w:type="gramEnd"/>
+      <w:r>
+        <w:t>name+“ got first class”);</w:t>
+      </w:r>
+    </w:p>
+    <w:p/>
+    <w:p>
+      <w:proofErr w:type="gramStart"/>
+      <w:r>
+        <w:t>}else</w:t>
+      </w:r>
+      <w:proofErr w:type="gramEnd"/>
+      <w:r>
+        <w:t xml:space="preserve"> if</w:t>
+      </w:r>
+      <w:r>
+        <w:t xml:space="preserve"> (</w:t>
+      </w:r>
+      <w:r>
+        <w:t>percentage &gt;  60&amp;&amp; percentage  &lt; 70</w:t>
+      </w:r>
+      <w:r>
+        <w:t>)</w:t>
+      </w:r>
+      <w:r>
+        <w:t xml:space="preserve"> {</w:t>
+      </w:r>
+    </w:p>
+    <w:p>
+      <w:proofErr w:type="spellStart"/>
+      <w:proofErr w:type="gramStart"/>
+      <w:r>
+        <w:t>System.out.println</w:t>
+      </w:r>
+      <w:proofErr w:type="spellEnd"/>
+      <w:r>
+        <w:t>(</w:t>
+      </w:r>
+      <w:proofErr w:type="gramEnd"/>
+      <w:r>
         <w:t>name+“ got second class”);</w:t>
       </w:r>
     </w:p>
     <w:p>
+      <w:r>
+        <w:t xml:space="preserve">} else if (percentage </w:t>
+      </w:r>
+      <w:proofErr w:type="gramStart"/>
+      <w:r>
+        <w:t>&gt;  50</w:t>
+      </w:r>
+      <w:proofErr w:type="gramEnd"/>
+      <w:r>
+        <w:t>&amp;&amp; percentage  &lt; 60) {</w:t>
+      </w:r>
+    </w:p>
+    <w:p>
+      <w:proofErr w:type="spellStart"/>
+      <w:proofErr w:type="gramStart"/>
+      <w:r>
+        <w:t>System.out.println</w:t>
+      </w:r>
+      <w:proofErr w:type="spellEnd"/>
+      <w:r>
+        <w:t>(</w:t>
+      </w:r>
+      <w:proofErr w:type="gramEnd"/>
+      <w:r>
+        <w:t>name+“ got third class”);</w:t>
+      </w:r>
+    </w:p>
+    <w:p>
+      <w:r>
+        <w:t xml:space="preserve">} else if (percentage </w:t>
+      </w:r>
+      <w:proofErr w:type="gramStart"/>
+      <w:r>
+        <w:t>&gt;  40</w:t>
+      </w:r>
+      <w:proofErr w:type="gramEnd"/>
+      <w:r>
+        <w:t>&amp;&amp; percentage  &lt; 50) {</w:t>
+      </w:r>
+    </w:p>
+    <w:p>
+      <w:proofErr w:type="spellStart"/>
+      <w:proofErr w:type="gramStart"/>
+      <w:r>
+        <w:t>System.out.println</w:t>
+      </w:r>
+      <w:proofErr w:type="spellEnd"/>
+      <w:r>
+        <w:t>(</w:t>
+      </w:r>
+      <w:proofErr w:type="gramEnd"/>
+      <w:r>
+        <w:t>name+“ got fourth class”);</w:t>
+      </w:r>
+    </w:p>
+    <w:p>
+      <w:r>
+        <w:t>} else {</w:t>
+      </w:r>
+    </w:p>
+    <w:p>
+      <w:proofErr w:type="spellStart"/>
+      <w:proofErr w:type="gramStart"/>
+      <w:r>
+        <w:t>System.out.println</w:t>
+      </w:r>
+      <w:proofErr w:type="spellEnd"/>
+      <w:r>
+        <w:t>(</w:t>
+      </w:r>
+      <w:proofErr w:type="gramEnd"/>
+      <w:r>
+        <w:t>name+“ got failed”);</w:t>
+      </w:r>
+    </w:p>
+    <w:p>
+      <w:r>
+        <w:t>}</w:t>
+      </w:r>
+    </w:p>
+    <w:p/>
+    <w:p>
+      <w:r>
+        <w:t>If (percentage &gt; 70) {</w:t>
+      </w:r>
+    </w:p>
+    <w:p>
+      <w:proofErr w:type="spellStart"/>
+      <w:proofErr w:type="gramStart"/>
+      <w:r>
+        <w:t>System.out.println</w:t>
+      </w:r>
+      <w:proofErr w:type="spellEnd"/>
+      <w:r>
+        <w:t>(</w:t>
+      </w:r>
+      <w:proofErr w:type="gramEnd"/>
+      <w:r>
+        <w:t>name+“ got first class”);</w:t>
+      </w:r>
+    </w:p>
+    <w:p>
       <w:proofErr w:type="gramStart"/>
       <w:r>
         <w:t>}  if</w:t>
       </w:r>
       <w:proofErr w:type="gramEnd"/>
       <w:r>
+        <w:t xml:space="preserve"> (percentage &gt;  60 &amp;&amp; percentage  &lt; 70) {</w:t>
+      </w:r>
+    </w:p>
+    <w:p>
+      <w:proofErr w:type="spellStart"/>
+      <w:proofErr w:type="gramStart"/>
+      <w:r>
+        <w:t>System.out.println</w:t>
+      </w:r>
+      <w:proofErr w:type="spellEnd"/>
+      <w:r>
+        <w:t>(</w:t>
+      </w:r>
+      <w:proofErr w:type="gramEnd"/>
+      <w:r>
+        <w:t>name+“ got second class”);</w:t>
+      </w:r>
+    </w:p>
+    <w:p>
+      <w:proofErr w:type="gramStart"/>
+      <w:r>
+        <w:t>}  if</w:t>
+      </w:r>
+      <w:proofErr w:type="gramEnd"/>
+      <w:r>
         <w:t xml:space="preserve"> (percentage &gt;  50 &amp;&amp; percentage  &lt; 60) {</w:t>
       </w:r>
     </w:p>
@@ -1411,6 +1725,7 @@
     </w:p>
     <w:p>
       <w:r>
+        <w:lastRenderedPageBreak/>
         <w:t>} else {</w:t>
       </w:r>
     </w:p>
@@ -1443,228 +1758,228 @@
       <w:proofErr w:type="spellStart"/>
       <w:proofErr w:type="gramStart"/>
       <w:r>
+        <w:t>System.out.println</w:t>
+      </w:r>
+      <w:proofErr w:type="spellEnd"/>
+      <w:r>
+        <w:t>(</w:t>
+      </w:r>
+      <w:proofErr w:type="gramEnd"/>
+      <w:r>
+        <w:t>“Invalid Pin Please Try Again!”);</w:t>
+      </w:r>
+    </w:p>
+    <w:p>
+      <w:r>
+        <w:t xml:space="preserve">} </w:t>
+      </w:r>
+    </w:p>
+    <w:p>
+      <w:r>
+        <w:t>Task for 27-11-2021</w:t>
+      </w:r>
+    </w:p>
+    <w:p>
+      <w:proofErr w:type="gramStart"/>
+      <w:r>
+        <w:t>1.Current</w:t>
+      </w:r>
+      <w:proofErr w:type="gramEnd"/>
+      <w:r>
+        <w:t xml:space="preserve"> Bill</w:t>
+      </w:r>
+    </w:p>
+    <w:p>
+      <w:r>
+        <w:t xml:space="preserve">2. </w:t>
+      </w:r>
+      <w:proofErr w:type="spellStart"/>
+      <w:proofErr w:type="gramStart"/>
+      <w:r>
+        <w:t>owels</w:t>
+      </w:r>
+      <w:proofErr w:type="spellEnd"/>
+      <w:proofErr w:type="gramEnd"/>
+      <w:r>
+        <w:t xml:space="preserve"> (2 ways)</w:t>
+      </w:r>
+      <w:r>
+        <w:t xml:space="preserve"> if else if</w:t>
+      </w:r>
+    </w:p>
+    <w:p>
+      <w:r>
+        <w:t xml:space="preserve">3. </w:t>
+      </w:r>
+      <w:proofErr w:type="gramStart"/>
+      <w:r>
+        <w:t>results</w:t>
+      </w:r>
+      <w:proofErr w:type="gramEnd"/>
+      <w:r>
+        <w:t xml:space="preserve"> using all if</w:t>
+      </w:r>
+    </w:p>
+    <w:p>
+      <w:r>
+        <w:t xml:space="preserve">// </w:t>
+      </w:r>
+      <w:proofErr w:type="spellStart"/>
+      <w:r>
+        <w:t>nooutput</w:t>
+      </w:r>
+      <w:proofErr w:type="spellEnd"/>
+    </w:p>
+    <w:p>
+      <w:r>
+        <w:t xml:space="preserve">// </w:t>
+      </w:r>
+      <w:proofErr w:type="spellStart"/>
+      <w:r>
+        <w:t>nooutput</w:t>
+      </w:r>
+      <w:proofErr w:type="spellEnd"/>
+    </w:p>
+    <w:p>
+      <w:r>
+        <w:t>/</w:t>
+      </w:r>
+      <w:proofErr w:type="gramStart"/>
+      <w:r>
+        <w:t>/  2</w:t>
+      </w:r>
+      <w:proofErr w:type="gramEnd"/>
+      <w:r>
+        <w:t>/12/2021</w:t>
+      </w:r>
+    </w:p>
+    <w:p>
+      <w:proofErr w:type="gramStart"/>
+      <w:r>
+        <w:t>If(</w:t>
+      </w:r>
+      <w:proofErr w:type="gramEnd"/>
+      <w:r>
+        <w:t>true</w:t>
+      </w:r>
+      <w:r>
+        <w:t>)</w:t>
+      </w:r>
+      <w:r>
+        <w:t xml:space="preserve"> {</w:t>
+      </w:r>
+    </w:p>
+    <w:p>
+      <w:proofErr w:type="spellStart"/>
+      <w:proofErr w:type="gramStart"/>
+      <w:r>
+        <w:t>System.out.println</w:t>
+      </w:r>
+      <w:proofErr w:type="spellEnd"/>
+      <w:r>
+        <w:t>(</w:t>
+      </w:r>
+      <w:proofErr w:type="gramEnd"/>
+      <w:r>
+        <w:t xml:space="preserve">“Naresh”); </w:t>
+      </w:r>
+    </w:p>
+    <w:p>
+      <w:proofErr w:type="gramStart"/>
+      <w:r>
+        <w:t>}else</w:t>
+      </w:r>
+      <w:proofErr w:type="gramEnd"/>
+      <w:r>
+        <w:t xml:space="preserve"> If(true) {</w:t>
+      </w:r>
+    </w:p>
+    <w:p>
+      <w:proofErr w:type="spellStart"/>
+      <w:proofErr w:type="gramStart"/>
+      <w:r>
+        <w:t>System.out.println</w:t>
+      </w:r>
+      <w:proofErr w:type="spellEnd"/>
+      <w:r>
+        <w:t>(</w:t>
+      </w:r>
+      <w:proofErr w:type="gramEnd"/>
+      <w:r>
+        <w:t>“Naresh”);</w:t>
+      </w:r>
+    </w:p>
+    <w:p>
+      <w:r>
+        <w:t xml:space="preserve">} else </w:t>
+      </w:r>
+      <w:proofErr w:type="gramStart"/>
+      <w:r>
+        <w:t>If(</w:t>
+      </w:r>
+      <w:proofErr w:type="gramEnd"/>
+      <w:r>
+        <w:t>true) {</w:t>
+      </w:r>
+    </w:p>
+    <w:p>
+      <w:proofErr w:type="spellStart"/>
+      <w:proofErr w:type="gramStart"/>
+      <w:r>
+        <w:t>System.out.println</w:t>
+      </w:r>
+      <w:proofErr w:type="spellEnd"/>
+      <w:r>
+        <w:t>(</w:t>
+      </w:r>
+      <w:proofErr w:type="gramEnd"/>
+      <w:r>
+        <w:t>“Naresh”);</w:t>
+      </w:r>
+    </w:p>
+    <w:p>
+      <w:r>
+        <w:t>}</w:t>
+      </w:r>
+    </w:p>
+    <w:p>
+      <w:r>
+        <w:t xml:space="preserve">Switch </w:t>
+      </w:r>
+      <w:proofErr w:type="gramStart"/>
+      <w:r>
+        <w:t>cases()</w:t>
+      </w:r>
+      <w:proofErr w:type="gramEnd"/>
+    </w:p>
+    <w:p>
+      <w:r>
+        <w:t>1 - &gt; Sunday</w:t>
+      </w:r>
+    </w:p>
+    <w:p>
+      <w:r>
+        <w:t>2 -&gt; Monday</w:t>
+      </w:r>
+    </w:p>
+    <w:p>
+      <w:r>
+        <w:t>3 -&gt; Tuesday</w:t>
+      </w:r>
+    </w:p>
+    <w:p>
+      <w:r>
+        <w:t>4 -&gt;</w:t>
+      </w:r>
+      <w:proofErr w:type="spellStart"/>
+      <w:r>
+        <w:t>WednesDay</w:t>
+      </w:r>
+      <w:proofErr w:type="spellEnd"/>
+    </w:p>
+    <w:p>
+      <w:r>
         <w:lastRenderedPageBreak/>
-        <w:t>System.out.println</w:t>
-      </w:r>
-      <w:proofErr w:type="spellEnd"/>
-      <w:r>
-        <w:t>(</w:t>
-      </w:r>
-      <w:proofErr w:type="gramEnd"/>
-      <w:r>
-        <w:t>“Invalid Pin Please Try Again!”);</w:t>
-      </w:r>
-    </w:p>
-    <w:p>
-      <w:r>
-        <w:t xml:space="preserve">} </w:t>
-      </w:r>
-    </w:p>
-    <w:p>
-      <w:r>
-        <w:t>Task for 27-11-2021</w:t>
-      </w:r>
-    </w:p>
-    <w:p>
-      <w:proofErr w:type="gramStart"/>
-      <w:r>
-        <w:t>1.Current</w:t>
-      </w:r>
-      <w:proofErr w:type="gramEnd"/>
-      <w:r>
-        <w:t xml:space="preserve"> Bill</w:t>
-      </w:r>
-    </w:p>
-    <w:p>
-      <w:r>
-        <w:t xml:space="preserve">2. </w:t>
-      </w:r>
-      <w:proofErr w:type="spellStart"/>
-      <w:proofErr w:type="gramStart"/>
-      <w:r>
-        <w:t>owels</w:t>
-      </w:r>
-      <w:proofErr w:type="spellEnd"/>
-      <w:proofErr w:type="gramEnd"/>
-      <w:r>
-        <w:t xml:space="preserve"> (2 ways)</w:t>
-      </w:r>
-      <w:r>
-        <w:t xml:space="preserve"> if else if</w:t>
-      </w:r>
-    </w:p>
-    <w:p>
-      <w:r>
-        <w:t xml:space="preserve">3. </w:t>
-      </w:r>
-      <w:proofErr w:type="gramStart"/>
-      <w:r>
-        <w:t>results</w:t>
-      </w:r>
-      <w:proofErr w:type="gramEnd"/>
-      <w:r>
-        <w:t xml:space="preserve"> using all if</w:t>
-      </w:r>
-    </w:p>
-    <w:p>
-      <w:r>
-        <w:t xml:space="preserve">// </w:t>
-      </w:r>
-      <w:proofErr w:type="spellStart"/>
-      <w:r>
-        <w:t>nooutput</w:t>
-      </w:r>
-      <w:proofErr w:type="spellEnd"/>
-    </w:p>
-    <w:p>
-      <w:r>
-        <w:t xml:space="preserve">// </w:t>
-      </w:r>
-      <w:proofErr w:type="spellStart"/>
-      <w:r>
-        <w:t>nooutput</w:t>
-      </w:r>
-      <w:proofErr w:type="spellEnd"/>
-    </w:p>
-    <w:p>
-      <w:r>
-        <w:t>/</w:t>
-      </w:r>
-      <w:proofErr w:type="gramStart"/>
-      <w:r>
-        <w:t>/  2</w:t>
-      </w:r>
-      <w:proofErr w:type="gramEnd"/>
-      <w:r>
-        <w:t>/12/2021</w:t>
-      </w:r>
-    </w:p>
-    <w:p>
-      <w:proofErr w:type="gramStart"/>
-      <w:r>
-        <w:t>If(</w:t>
-      </w:r>
-      <w:proofErr w:type="gramEnd"/>
-      <w:r>
-        <w:t>true</w:t>
-      </w:r>
-      <w:r>
-        <w:t>)</w:t>
-      </w:r>
-      <w:r>
-        <w:t xml:space="preserve"> {</w:t>
-      </w:r>
-    </w:p>
-    <w:p>
-      <w:proofErr w:type="spellStart"/>
-      <w:proofErr w:type="gramStart"/>
-      <w:r>
-        <w:t>System.out.println</w:t>
-      </w:r>
-      <w:proofErr w:type="spellEnd"/>
-      <w:r>
-        <w:t>(</w:t>
-      </w:r>
-      <w:proofErr w:type="gramEnd"/>
-      <w:r>
-        <w:t xml:space="preserve">“Naresh”); </w:t>
-      </w:r>
-    </w:p>
-    <w:p>
-      <w:proofErr w:type="gramStart"/>
-      <w:r>
-        <w:t>}else</w:t>
-      </w:r>
-      <w:proofErr w:type="gramEnd"/>
-      <w:r>
-        <w:t xml:space="preserve"> If(true) {</w:t>
-      </w:r>
-    </w:p>
-    <w:p>
-      <w:proofErr w:type="spellStart"/>
-      <w:proofErr w:type="gramStart"/>
-      <w:r>
-        <w:t>System.out.println</w:t>
-      </w:r>
-      <w:proofErr w:type="spellEnd"/>
-      <w:r>
-        <w:t>(</w:t>
-      </w:r>
-      <w:proofErr w:type="gramEnd"/>
-      <w:r>
-        <w:t>“Naresh”);</w:t>
-      </w:r>
-    </w:p>
-    <w:p>
-      <w:r>
-        <w:t xml:space="preserve">} else </w:t>
-      </w:r>
-      <w:proofErr w:type="gramStart"/>
-      <w:r>
-        <w:t>If(</w:t>
-      </w:r>
-      <w:proofErr w:type="gramEnd"/>
-      <w:r>
-        <w:t>true) {</w:t>
-      </w:r>
-    </w:p>
-    <w:p>
-      <w:proofErr w:type="spellStart"/>
-      <w:proofErr w:type="gramStart"/>
-      <w:r>
-        <w:t>System.out.println</w:t>
-      </w:r>
-      <w:proofErr w:type="spellEnd"/>
-      <w:r>
-        <w:t>(</w:t>
-      </w:r>
-      <w:proofErr w:type="gramEnd"/>
-      <w:r>
-        <w:t>“Naresh”);</w:t>
-      </w:r>
-    </w:p>
-    <w:p>
-      <w:r>
-        <w:t>}</w:t>
-      </w:r>
-    </w:p>
-    <w:p>
-      <w:r>
-        <w:t xml:space="preserve">Switch </w:t>
-      </w:r>
-      <w:proofErr w:type="gramStart"/>
-      <w:r>
-        <w:t>cases()</w:t>
-      </w:r>
-      <w:proofErr w:type="gramEnd"/>
-    </w:p>
-    <w:p>
-      <w:r>
-        <w:t>1 - &gt; Sunday</w:t>
-      </w:r>
-    </w:p>
-    <w:p>
-      <w:r>
-        <w:t>2 -&gt; Monday</w:t>
-      </w:r>
-    </w:p>
-    <w:p>
-      <w:r>
-        <w:t>3 -&gt; Tuesday</w:t>
-      </w:r>
-    </w:p>
-    <w:p>
-      <w:r>
-        <w:t>4 -&gt;</w:t>
-      </w:r>
-      <w:proofErr w:type="spellStart"/>
-      <w:r>
-        <w:t>WednesDay</w:t>
-      </w:r>
-      <w:proofErr w:type="spellEnd"/>
-    </w:p>
-    <w:p>
-      <w:r>
         <w:t>5 -&gt;</w:t>
       </w:r>
       <w:proofErr w:type="spellStart"/>
@@ -1691,7 +2006,6 @@
     <w:p>
       <w:proofErr w:type="gramStart"/>
       <w:r>
-        <w:lastRenderedPageBreak/>
         <w:t>Switch(</w:t>
       </w:r>
       <w:proofErr w:type="gramEnd"/>
@@ -1983,6 +2297,7 @@
     <w:p>
       <w:proofErr w:type="spellStart"/>
       <w:r>
+        <w:lastRenderedPageBreak/>
         <w:t>Int</w:t>
       </w:r>
       <w:proofErr w:type="spellEnd"/>
@@ -2017,226 +2332,226 @@
     </w:p>
     <w:p>
       <w:r>
+        <w:t xml:space="preserve">  }</w:t>
+      </w:r>
+    </w:p>
+    <w:p>
+      <w:r>
+        <w:t xml:space="preserve"> 30 &lt; 1</w:t>
+      </w:r>
+    </w:p>
+    <w:p>
+      <w:r>
+        <w:t>3</w:t>
+      </w:r>
+      <w:r>
+        <w:t>1 &lt;=</w:t>
+      </w:r>
+      <w:r>
+        <w:t xml:space="preserve"> 3</w:t>
+      </w:r>
+      <w:r>
+        <w:t>0</w:t>
+      </w:r>
+    </w:p>
+    <w:p>
+      <w:proofErr w:type="spellStart"/>
+      <w:r>
+        <w:t>Int</w:t>
+      </w:r>
+      <w:proofErr w:type="spellEnd"/>
+      <w:r>
+        <w:t xml:space="preserve"> I;</w:t>
+      </w:r>
+    </w:p>
+    <w:p>
+      <w:proofErr w:type="gramStart"/>
+      <w:r>
+        <w:t>for(</w:t>
+      </w:r>
+      <w:proofErr w:type="gramEnd"/>
+      <w:r>
+        <w:t>inti=1</w:t>
+      </w:r>
+      <w:r>
+        <w:t>;</w:t>
+      </w:r>
+      <w:r>
+        <w:t>i&lt;=</w:t>
+      </w:r>
+      <w:r>
+        <w:t>10</w:t>
+      </w:r>
+      <w:r>
+        <w:t xml:space="preserve">0; </w:t>
+      </w:r>
+      <w:proofErr w:type="spellStart"/>
+      <w:r>
+        <w:t>i</w:t>
+      </w:r>
+      <w:proofErr w:type="spellEnd"/>
+      <w:r>
+        <w:t>++</w:t>
+      </w:r>
+      <w:r>
+        <w:t>) {</w:t>
+      </w:r>
+    </w:p>
+    <w:p>
+      <w:proofErr w:type="spellStart"/>
+      <w:proofErr w:type="gramStart"/>
+      <w:r>
+        <w:t>System.out.println</w:t>
+      </w:r>
+      <w:proofErr w:type="spellEnd"/>
+      <w:r>
+        <w:t>(</w:t>
+      </w:r>
+      <w:proofErr w:type="spellStart"/>
+      <w:proofErr w:type="gramEnd"/>
+      <w:r>
+        <w:t>i</w:t>
+      </w:r>
+      <w:proofErr w:type="spellEnd"/>
+      <w:r>
+        <w:t>);</w:t>
+      </w:r>
+      <w:r>
+        <w:t xml:space="preserve"> // 30,31,…50</w:t>
+      </w:r>
+    </w:p>
+    <w:p>
+      <w:r>
+        <w:t>}</w:t>
+      </w:r>
+    </w:p>
+    <w:p>
+      <w:r>
+        <w:t>1 is odd</w:t>
+      </w:r>
+    </w:p>
+    <w:p>
+      <w:r>
+        <w:t>2 is even</w:t>
+      </w:r>
+    </w:p>
+    <w:p>
+      <w:r>
+        <w:t>3 is odd</w:t>
+      </w:r>
+    </w:p>
+    <w:p>
+      <w:r>
+        <w:t>4 is even</w:t>
+      </w:r>
+    </w:p>
+    <w:p>
+      <w:r>
+        <w:t>99 is odd</w:t>
+      </w:r>
+    </w:p>
+    <w:p>
+      <w:r>
+        <w:t>100 is even</w:t>
+      </w:r>
+    </w:p>
+    <w:p>
+      <w:r>
+        <w:t xml:space="preserve">Prime </w:t>
+      </w:r>
+      <w:proofErr w:type="gramStart"/>
+      <w:r>
+        <w:t>number ?</w:t>
+      </w:r>
+      <w:proofErr w:type="gramEnd"/>
+      <w:r>
+        <w:t xml:space="preserve"> 3 is prime number </w:t>
+      </w:r>
+    </w:p>
+    <w:p>
+      <w:r>
+        <w:t xml:space="preserve">1 and number </w:t>
+      </w:r>
+      <w:proofErr w:type="spellStart"/>
+      <w:r>
+        <w:t>it self</w:t>
+      </w:r>
+      <w:proofErr w:type="spellEnd"/>
+      <w:r>
+        <w:t xml:space="preserve"> -&gt; 2</w:t>
+      </w:r>
+      <w:proofErr w:type="gramStart"/>
+      <w:r>
+        <w:t>,3,5</w:t>
+      </w:r>
+      <w:proofErr w:type="gramEnd"/>
+    </w:p>
+    <w:p>
+      <w:r>
+        <w:t>Factorial -&gt;</w:t>
+      </w:r>
+      <w:r>
+        <w:t xml:space="preserve"> 5 -&gt; 1*2*3*4*5 = 120</w:t>
+      </w:r>
+    </w:p>
+    <w:p>
+      <w:r>
+        <w:t>6 -&gt; 1*2*3*4*5*6 = 720</w:t>
+      </w:r>
+    </w:p>
+    <w:p>
+      <w:r>
+        <w:t>7 -&gt; 1*2*3*4*5*6*7 = 5040</w:t>
+      </w:r>
+    </w:p>
+    <w:p>
+      <w:r>
+        <w:t>Nested For Loop</w:t>
+      </w:r>
+    </w:p>
+    <w:p>
+      <w:proofErr w:type="gramStart"/>
+      <w:r>
+        <w:t>For(</w:t>
+      </w:r>
+      <w:proofErr w:type="spellStart"/>
+      <w:proofErr w:type="gramEnd"/>
+      <w:r>
+        <w:t>int</w:t>
+      </w:r>
+      <w:proofErr w:type="spellEnd"/>
+      <w:r>
+        <w:t xml:space="preserve"> I = 1; </w:t>
+      </w:r>
+      <w:proofErr w:type="spellStart"/>
+      <w:r>
+        <w:t>i</w:t>
+      </w:r>
+      <w:proofErr w:type="spellEnd"/>
+      <w:r>
+        <w:t>&lt;6;i++) {</w:t>
+      </w:r>
+    </w:p>
+    <w:p>
+      <w:proofErr w:type="gramStart"/>
+      <w:r>
+        <w:t>For(</w:t>
+      </w:r>
+      <w:proofErr w:type="spellStart"/>
+      <w:proofErr w:type="gramEnd"/>
+      <w:r>
+        <w:t>int</w:t>
+      </w:r>
+      <w:proofErr w:type="spellEnd"/>
+      <w:r>
+        <w:t xml:space="preserve"> j=1; j&lt;6;j++) {</w:t>
+      </w:r>
+    </w:p>
+    <w:p>
+      <w:proofErr w:type="spellStart"/>
+      <w:proofErr w:type="gramStart"/>
+      <w:r>
         <w:lastRenderedPageBreak/>
-        <w:t xml:space="preserve">  }</w:t>
-      </w:r>
-    </w:p>
-    <w:p>
-      <w:r>
-        <w:t xml:space="preserve"> 30 &lt; 1</w:t>
-      </w:r>
-    </w:p>
-    <w:p>
-      <w:r>
-        <w:t>3</w:t>
-      </w:r>
-      <w:r>
-        <w:t>1 &lt;=</w:t>
-      </w:r>
-      <w:r>
-        <w:t xml:space="preserve"> 3</w:t>
-      </w:r>
-      <w:r>
-        <w:t>0</w:t>
-      </w:r>
-    </w:p>
-    <w:p>
-      <w:proofErr w:type="spellStart"/>
-      <w:r>
-        <w:t>Int</w:t>
-      </w:r>
-      <w:proofErr w:type="spellEnd"/>
-      <w:r>
-        <w:t xml:space="preserve"> I;</w:t>
-      </w:r>
-    </w:p>
-    <w:p>
-      <w:proofErr w:type="gramStart"/>
-      <w:r>
-        <w:t>for(</w:t>
-      </w:r>
-      <w:proofErr w:type="gramEnd"/>
-      <w:r>
-        <w:t>inti=1</w:t>
-      </w:r>
-      <w:r>
-        <w:t>;</w:t>
-      </w:r>
-      <w:r>
-        <w:t>i&lt;=</w:t>
-      </w:r>
-      <w:r>
-        <w:t>10</w:t>
-      </w:r>
-      <w:r>
-        <w:t xml:space="preserve">0; </w:t>
-      </w:r>
-      <w:proofErr w:type="spellStart"/>
-      <w:r>
-        <w:t>i</w:t>
-      </w:r>
-      <w:proofErr w:type="spellEnd"/>
-      <w:r>
-        <w:t>++</w:t>
-      </w:r>
-      <w:r>
-        <w:t>) {</w:t>
-      </w:r>
-    </w:p>
-    <w:p>
-      <w:proofErr w:type="spellStart"/>
-      <w:proofErr w:type="gramStart"/>
-      <w:r>
-        <w:t>System.out.println</w:t>
-      </w:r>
-      <w:proofErr w:type="spellEnd"/>
-      <w:r>
-        <w:t>(</w:t>
-      </w:r>
-      <w:proofErr w:type="spellStart"/>
-      <w:proofErr w:type="gramEnd"/>
-      <w:r>
-        <w:t>i</w:t>
-      </w:r>
-      <w:proofErr w:type="spellEnd"/>
-      <w:r>
-        <w:t>);</w:t>
-      </w:r>
-      <w:r>
-        <w:t xml:space="preserve"> // 30,31,…50</w:t>
-      </w:r>
-    </w:p>
-    <w:p>
-      <w:r>
-        <w:t>}</w:t>
-      </w:r>
-    </w:p>
-    <w:p>
-      <w:r>
-        <w:t>1 is odd</w:t>
-      </w:r>
-    </w:p>
-    <w:p>
-      <w:r>
-        <w:t>2 is even</w:t>
-      </w:r>
-    </w:p>
-    <w:p>
-      <w:r>
-        <w:t>3 is odd</w:t>
-      </w:r>
-    </w:p>
-    <w:p>
-      <w:r>
-        <w:t>4 is even</w:t>
-      </w:r>
-    </w:p>
-    <w:p>
-      <w:r>
-        <w:t>99 is odd</w:t>
-      </w:r>
-    </w:p>
-    <w:p>
-      <w:r>
-        <w:t>100 is even</w:t>
-      </w:r>
-    </w:p>
-    <w:p>
-      <w:r>
-        <w:t xml:space="preserve">Prime </w:t>
-      </w:r>
-      <w:proofErr w:type="gramStart"/>
-      <w:r>
-        <w:t>number ?</w:t>
-      </w:r>
-      <w:proofErr w:type="gramEnd"/>
-      <w:r>
-        <w:t xml:space="preserve"> 3 is prime number </w:t>
-      </w:r>
-    </w:p>
-    <w:p>
-      <w:r>
-        <w:t xml:space="preserve">1 and number </w:t>
-      </w:r>
-      <w:proofErr w:type="spellStart"/>
-      <w:r>
-        <w:t>it self</w:t>
-      </w:r>
-      <w:proofErr w:type="spellEnd"/>
-      <w:r>
-        <w:t xml:space="preserve"> -&gt; 2</w:t>
-      </w:r>
-      <w:proofErr w:type="gramStart"/>
-      <w:r>
-        <w:t>,3,5</w:t>
-      </w:r>
-      <w:proofErr w:type="gramEnd"/>
-    </w:p>
-    <w:p>
-      <w:r>
-        <w:t>Factorial -&gt;</w:t>
-      </w:r>
-      <w:r>
-        <w:t xml:space="preserve"> 5 -&gt; 1*2*3*4*5 = 120</w:t>
-      </w:r>
-    </w:p>
-    <w:p>
-      <w:r>
-        <w:t>6 -&gt; 1*2*3*4*5*6 = 720</w:t>
-      </w:r>
-    </w:p>
-    <w:p>
-      <w:r>
-        <w:t>7 -&gt; 1*2*3*4*5*6*7 = 5040</w:t>
-      </w:r>
-    </w:p>
-    <w:p>
-      <w:r>
-        <w:t>Nested For Loop</w:t>
-      </w:r>
-    </w:p>
-    <w:p>
-      <w:proofErr w:type="gramStart"/>
-      <w:r>
-        <w:t>For(</w:t>
-      </w:r>
-      <w:proofErr w:type="spellStart"/>
-      <w:proofErr w:type="gramEnd"/>
-      <w:r>
-        <w:t>int</w:t>
-      </w:r>
-      <w:proofErr w:type="spellEnd"/>
-      <w:r>
-        <w:t xml:space="preserve"> I = 1; </w:t>
-      </w:r>
-      <w:proofErr w:type="spellStart"/>
-      <w:r>
-        <w:t>i</w:t>
-      </w:r>
-      <w:proofErr w:type="spellEnd"/>
-      <w:r>
-        <w:t>&lt;6;i++) {</w:t>
-      </w:r>
-    </w:p>
-    <w:p>
-      <w:proofErr w:type="gramStart"/>
-      <w:r>
-        <w:t>For(</w:t>
-      </w:r>
-      <w:proofErr w:type="spellStart"/>
-      <w:proofErr w:type="gramEnd"/>
-      <w:r>
-        <w:t>int</w:t>
-      </w:r>
-      <w:proofErr w:type="spellEnd"/>
-      <w:r>
-        <w:t xml:space="preserve"> j=1; j&lt;6;j++) {</w:t>
-      </w:r>
-    </w:p>
-    <w:p>
-      <w:proofErr w:type="spellStart"/>
-      <w:proofErr w:type="gramStart"/>
-      <w:r>
         <w:t>System.out.println</w:t>
       </w:r>
       <w:proofErr w:type="spellEnd"/>
@@ -2432,6 +2747,7 @@
     </w:p>
     <w:p>
       <w:r>
+        <w:lastRenderedPageBreak/>
         <w:t xml:space="preserve">} </w:t>
       </w:r>
       <w:proofErr w:type="gramStart"/>
@@ -2722,6 +3038,7 @@
     </w:p>
     <w:p>
       <w:r>
+        <w:lastRenderedPageBreak/>
         <w:tab/>
       </w:r>
       <w:r>
@@ -2806,7 +3123,6 @@
     </w:p>
     <w:p>
       <w:r>
-        <w:lastRenderedPageBreak/>
         <w:tab/>
       </w:r>
       <w:r>
@@ -3042,6 +3358,7 @@
       <w:proofErr w:type="spellStart"/>
       <w:proofErr w:type="gramStart"/>
       <w:r>
+        <w:lastRenderedPageBreak/>
         <w:t>Int</w:t>
       </w:r>
       <w:proofErr w:type="spellEnd"/>
@@ -3097,7 +3414,6 @@
     </w:p>
     <w:p>
       <w:r>
-        <w:lastRenderedPageBreak/>
         <w:t>1254 -&gt; 1+2*2 + 5*5*5 + 4*4*4*4 = 1+4+125+256 = 386</w:t>
       </w:r>
     </w:p>
@@ -3291,6 +3607,7 @@
     </w:p>
     <w:p>
       <w:r>
+        <w:lastRenderedPageBreak/>
         <w:t>}</w:t>
       </w:r>
     </w:p>
@@ -3315,7 +3632,6 @@
     <w:p/>
     <w:p>
       <w:r>
-        <w:lastRenderedPageBreak/>
         <w:t>}</w:t>
       </w:r>
     </w:p>
@@ -3425,6 +3741,7 @@
     </w:p>
     <w:p>
       <w:r>
+        <w:lastRenderedPageBreak/>
         <w:t>String branch;</w:t>
       </w:r>
     </w:p>
@@ -3563,6 +3880,7 @@
     </w:p>
     <w:p>
       <w:r>
+        <w:lastRenderedPageBreak/>
         <w:t xml:space="preserve">String </w:t>
       </w:r>
       <w:proofErr w:type="spellStart"/>
@@ -3591,7 +3909,6 @@
     </w:p>
     <w:p>
       <w:r>
-        <w:lastRenderedPageBreak/>
         <w:t>String president;</w:t>
       </w:r>
     </w:p>
@@ -3932,6 +4249,7 @@
         <w:rPr>
           <w:noProof/>
         </w:rPr>
+        <w:lastRenderedPageBreak/>
         <w:drawing>
           <wp:inline distT="0" distB="0" distL="0" distR="0">
             <wp:extent cx="5939790" cy="2655570"/>
@@ -3989,7 +4307,6 @@
     </w:p>
     <w:p>
       <w:r>
-        <w:lastRenderedPageBreak/>
         <w:t xml:space="preserve">Method Area -&gt; all class names and method names and </w:t>
       </w:r>
       <w:proofErr w:type="gramStart"/>
@@ -4142,6 +4459,7 @@
     </w:p>
     <w:p>
       <w:r>
+        <w:lastRenderedPageBreak/>
         <w:t xml:space="preserve">Public long </w:t>
       </w:r>
       <w:proofErr w:type="spellStart"/>
@@ -4370,6 +4688,7 @@
     </w:p>
     <w:p>
       <w:r>
+        <w:lastRenderedPageBreak/>
         <w:t>Static variable</w:t>
       </w:r>
     </w:p>
@@ -4430,7 +4749,6 @@
     <w:p/>
     <w:p>
       <w:r>
-        <w:lastRenderedPageBreak/>
         <w:tab/>
       </w:r>
       <w:proofErr w:type="gramStart"/>
@@ -4612,6 +4930,7 @@
     <w:p/>
     <w:p>
       <w:r>
+        <w:lastRenderedPageBreak/>
         <w:t>Static method vs not static methods</w:t>
       </w:r>
     </w:p>
@@ -4782,6 +5101,7 @@
     </w:p>
     <w:p>
       <w:r>
+        <w:lastRenderedPageBreak/>
         <w:t xml:space="preserve">Once </w:t>
       </w:r>
       <w:r>
@@ -4988,6 +5308,7 @@
     </w:p>
     <w:p>
       <w:r>
+        <w:lastRenderedPageBreak/>
         <w:t>}</w:t>
       </w:r>
     </w:p>
@@ -5042,7 +5363,6 @@
     </w:p>
     <w:p>
       <w:r>
-        <w:lastRenderedPageBreak/>
         <w:t>Default -&gt; we can access with in the same package</w:t>
       </w:r>
     </w:p>
@@ -5185,6 +5505,7 @@
     </w:p>
     <w:p>
       <w:r>
+        <w:lastRenderedPageBreak/>
         <w:t xml:space="preserve">Abstract Class </w:t>
       </w:r>
       <w:proofErr w:type="spellStart"/>
@@ -5421,6 +5742,7 @@
     <w:p>
       <w:proofErr w:type="gramStart"/>
       <w:r>
+        <w:lastRenderedPageBreak/>
         <w:t xml:space="preserve">One form with multiple </w:t>
       </w:r>
       <w:proofErr w:type="spellStart"/>
@@ -5683,6 +6005,7 @@
         </w:pBdr>
       </w:pPr>
       <w:r>
+        <w:lastRenderedPageBreak/>
         <w:t>Wrapper Classes</w:t>
       </w:r>
     </w:p>
@@ -5747,7 +6070,6 @@
       <w:proofErr w:type="spellStart"/>
       <w:proofErr w:type="gramStart"/>
       <w:r>
-        <w:lastRenderedPageBreak/>
         <w:t>boolean</w:t>
       </w:r>
       <w:proofErr w:type="spellEnd"/>
@@ -6523,6 +6845,7 @@
           <w:sz w:val="40"/>
           <w:szCs w:val="40"/>
         </w:rPr>
+        <w:lastRenderedPageBreak/>
         <w:t xml:space="preserve">        Float </w:t>
       </w:r>
       <w:proofErr w:type="spellStart"/>
@@ -7052,7 +7375,6 @@
           <w:sz w:val="40"/>
           <w:szCs w:val="40"/>
         </w:rPr>
-        <w:lastRenderedPageBreak/>
         <w:t xml:space="preserve">        </w:t>
       </w:r>
       <w:proofErr w:type="spellStart"/>
@@ -7779,6 +8101,7 @@
     </w:p>
     <w:p>
       <w:r>
+        <w:lastRenderedPageBreak/>
         <w:t>Try and catch is mandatory and finally is optional.</w:t>
       </w:r>
     </w:p>
@@ -7998,6 +8321,7 @@
     <w:p>
       <w:proofErr w:type="spellStart"/>
       <w:r>
+        <w:lastRenderedPageBreak/>
         <w:t>FileReader</w:t>
       </w:r>
       <w:proofErr w:type="spellEnd"/>
@@ -8117,7 +8441,6 @@
       <w:proofErr w:type="spellStart"/>
       <w:proofErr w:type="gramStart"/>
       <w:r>
-        <w:lastRenderedPageBreak/>
         <w:t>fr.flush</w:t>
       </w:r>
       <w:proofErr w:type="spellEnd"/>
@@ -9810,6 +10133,7 @@
     </w:p>
     <w:p>
       <w:r>
+        <w:lastRenderedPageBreak/>
         <w:t>Run -&gt; The new Thread start the execution from run method, if we want write task we can write in run method.</w:t>
       </w:r>
     </w:p>
@@ -9872,7 +10196,6 @@
     <w:p>
       <w:proofErr w:type="spellStart"/>
       <w:r>
-        <w:lastRenderedPageBreak/>
         <w:t>Thease</w:t>
       </w:r>
       <w:proofErr w:type="spellEnd"/>
@@ -10226,6 +10549,7 @@
           <w:color w:val="333333"/>
           <w:shd w:val="clear" w:color="auto" w:fill="FFFFFF"/>
         </w:rPr>
+        <w:lastRenderedPageBreak/>
         <w:t>If you make any static method as synchronized, the lock will be on the class.it known as class lock.</w:t>
       </w:r>
     </w:p>
@@ -10235,7 +10559,6 @@
         <w:rPr>
           <w:noProof/>
         </w:rPr>
-        <w:lastRenderedPageBreak/>
         <w:drawing>
           <wp:inline distT="0" distB="0" distL="0" distR="0" wp14:anchorId="111DE0C8" wp14:editId="4244FFEB">
             <wp:extent cx="5734049" cy="3667125"/>
@@ -10472,6 +10795,7 @@
           <w:color w:val="333333"/>
           <w:shd w:val="clear" w:color="auto" w:fill="FFFFFF"/>
         </w:rPr>
+        <w:lastRenderedPageBreak/>
         <w:t>Synchronized method is used to lock an object for any shared resource.</w:t>
       </w:r>
     </w:p>
@@ -10515,7 +10839,6 @@
           <w:color w:val="333333"/>
           <w:shd w:val="clear" w:color="auto" w:fill="FFFFFF"/>
         </w:rPr>
-        <w:lastRenderedPageBreak/>
         <w:t>Synchronized block can be used to perform synchronization on any specific resource of the method.</w:t>
       </w:r>
     </w:p>
@@ -10702,6 +11025,7 @@
           <w:szCs w:val="24"/>
           <w:lang w:eastAsia="en-IN"/>
         </w:rPr>
+        <w:lastRenderedPageBreak/>
         <w:t xml:space="preserve">What is </w:t>
       </w:r>
       <w:proofErr w:type="spellStart"/>
@@ -10790,7 +11114,6 @@
           <w:color w:val="333333"/>
           <w:shd w:val="clear" w:color="auto" w:fill="FFFFFF"/>
         </w:rPr>
-        <w:lastRenderedPageBreak/>
         <w:t xml:space="preserve">What is </w:t>
       </w:r>
       <w:proofErr w:type="spellStart"/>
@@ -11638,7 +11961,6 @@
           <w:color w:val="333333"/>
           <w:shd w:val="clear" w:color="auto" w:fill="FFFFFF"/>
         </w:rPr>
-        <w:lastRenderedPageBreak/>
         <w:drawing>
           <wp:inline distT="0" distB="0" distL="0" distR="0" wp14:anchorId="4D1CFB29" wp14:editId="6BDC2CE8">
             <wp:extent cx="4257675" cy="2171700"/>
@@ -12006,6 +12328,7 @@
           <w:color w:val="333333"/>
           <w:shd w:val="clear" w:color="auto" w:fill="FFFFFF"/>
         </w:rPr>
+        <w:lastRenderedPageBreak/>
         <w:drawing>
           <wp:inline distT="0" distB="0" distL="0" distR="0" wp14:anchorId="6F28A7BA" wp14:editId="05B77A4B">
             <wp:extent cx="4438650" cy="2200275"/>
@@ -12070,7 +12393,6 @@
           <w:color w:val="333333"/>
           <w:shd w:val="clear" w:color="auto" w:fill="FFFFFF"/>
         </w:rPr>
-        <w:lastRenderedPageBreak/>
         <w:t xml:space="preserve">What is Transient </w:t>
       </w:r>
       <w:proofErr w:type="gramStart"/>

</xml_diff>